<commit_message>
Update Довгасенко Леонид  8В23 Tendentsii_na_rynke_truda.docx
файл изменен
</commit_message>
<xml_diff>
--- a/Довгасенко Леонид  8В23 Tendentsii_na_rynke_truda.docx
+++ b/Довгасенко Леонид  8В23 Tendentsii_na_rynke_truda.docx
@@ -13,6 +13,9 @@
         <w:t>Тенденции на рынке труда</w:t>
       </w:r>
       <w:bookmarkEnd w:id="0"/>
+      <w:r>
+        <w:t>111</w:t>
+      </w:r>
     </w:p>
     <w:p>
       <w:pPr>
@@ -60,7 +63,6 @@
             </w:tabs>
             <w:rPr>
               <w:noProof/>
-              <w:lang w:val="en-US"/>
             </w:rPr>
           </w:pPr>
           <w:r>
@@ -710,23 +712,23 @@
         <w:jc w:val="both"/>
       </w:pPr>
       <w:r>
-        <w:t xml:space="preserve">Статистические данные показывают, что чем выше уровень образования, тем выше уровень занятости и ниже безработица. В 2011г. уровень занятости среди населения с высшим профессиональным </w:t>
+        <w:t>Статистические данные показывают, что чем выше уровень образования, тем выше уровень занятости и ниже безработица. В 2011г. уровень занятости среди населения с высшим профессиональным образованием</w:t>
+      </w:r>
+      <w:r>
+        <w:t xml:space="preserve"> </w:t>
+      </w:r>
+      <w:r>
+        <w:t>1) составил 81,5%, уровень безработицы</w:t>
+      </w:r>
+      <w:r>
+        <w:t xml:space="preserve"> </w:t>
+      </w:r>
+      <w:r>
+        <w:t xml:space="preserve">2) - 3,6%, со средним </w:t>
       </w:r>
       <w:r>
         <w:lastRenderedPageBreak/>
-        <w:t>образованием</w:t>
-      </w:r>
-      <w:r>
-        <w:t xml:space="preserve"> </w:t>
-      </w:r>
-      <w:r>
-        <w:t>1) составил 81,5%, уровень безработицы</w:t>
-      </w:r>
-      <w:r>
-        <w:t xml:space="preserve"> </w:t>
-      </w:r>
-      <w:r>
-        <w:t>2) - 3,6%, со средним профессиональным образованием соответственно 73,7% и 5,1%, начальным профессиональным образованием - 73,2% и 6,7%.</w:t>
+        <w:t>профессиональным образованием соответственно 73,7% и 5,1%, начальным профессиональным образованием - 73,2% и 6,7%.</w:t>
       </w:r>
     </w:p>
     <w:p>

</xml_diff>